<commit_message>
Machin Learning: update PDF and word resumes with ML class detail. Add sklearn and OpenAI Gym under list of tools used.
</commit_message>
<xml_diff>
--- a/documents/resume/Soham_Ghormade_Resume_2020.docx
+++ b/documents/resume/Soham_Ghormade_Resume_2020.docx
@@ -209,7 +209,7 @@
           <w:szCs w:val="20"/>
           <w:rtl w:val="0"/>
         </w:rPr>
-        <w:t xml:space="preserve"> :OpenCV ,NumPy                                    </w:t>
+        <w:t xml:space="preserve"> : sklearn, OpenCV , OpenAIGym          </w:t>
       </w:r>
       <w:r>
         <w:rPr>
@@ -433,7 +433,7 @@
           <w:szCs w:val="20"/>
           <w:rtl w:val="0"/>
         </w:rPr>
-        <w:t xml:space="preserve">Computer Vision, Computational Photography, Robotics:AI Techniques</w:t>
+        <w:t xml:space="preserve">Machine Learning, Computer Vision, Computational Photography, Robotics:AI Techniques</w:t>
       </w:r>
     </w:p>
     <w:p>
@@ -782,7 +782,7 @@
           <w:szCs w:val="20"/>
           <w:rtl w:val="0"/>
         </w:rPr>
-        <w:t xml:space="preserve">Mentor co-ops and interns in their work assignments and shortlist candidates for on site interview.</w:t>
+        <w:t xml:space="preserve">Mentor co-ops and interns in their work assignments and shortlist candidates for on site interviews.</w:t>
       </w:r>
     </w:p>
     <w:p>

</xml_diff>

<commit_message>
Dec 2020: GIOS: Add images and page to talk about GIOS projects and concepts learnt. Update PDF and MSDOC copies of resume with same information.
</commit_message>
<xml_diff>
--- a/documents/resume/Soham_Ghormade_Resume_2020.docx
+++ b/documents/resume/Soham_Ghormade_Resume_2020.docx
@@ -92,7 +92,7 @@
             <w:u w:val="single"/>
             <w:rtl w:val="0"/>
           </w:rPr>
-          <w:t xml:space="preserve">https://ghormadesoham.github.io</w:t>
+          <w:t xml:space="preserve">https://ghormadesoham.github.io/</w:t>
         </w:r>
       </w:hyperlink>
       <w:r>
@@ -102,8 +102,7 @@
           <w:szCs w:val="20"/>
           <w:rtl w:val="0"/>
         </w:rPr>
-        <w:tab/>
-        <w:t xml:space="preserve">                                                                        </w:t>
+        <w:t xml:space="preserve">                                                                   </w:t>
       </w:r>
     </w:p>
     <w:p>
@@ -170,7 +169,7 @@
           <w:szCs w:val="20"/>
           <w:rtl w:val="0"/>
         </w:rPr>
-        <w:t xml:space="preserve">: Proficient : C#, C++ Academic Experience :Python,                           </w:t>
+        <w:t xml:space="preserve">: Proficient : C++, C#  Academic Experience :Python,  C                         </w:t>
       </w:r>
       <w:r>
         <w:rPr>
@@ -209,7 +208,7 @@
           <w:szCs w:val="20"/>
           <w:rtl w:val="0"/>
         </w:rPr>
-        <w:t xml:space="preserve"> : sklearn, OpenCV , OpenAIGym          </w:t>
+        <w:t xml:space="preserve"> : sklearn, OpenCV,                                 </w:t>
       </w:r>
       <w:r>
         <w:rPr>
@@ -259,47 +258,6 @@
         </w:rPr>
         <w:t xml:space="preserve">:TensorFlow, Keras                         </w:t>
       </w:r>
-      <w:r>
-        <w:rPr>
-          <w:rFonts w:ascii="Times New Roman" w:cs="Times New Roman" w:eastAsia="Times New Roman" w:hAnsi="Times New Roman"/>
-          <w:b w:val="1"/>
-          <w:sz w:val="20"/>
-          <w:szCs w:val="20"/>
-          <w:rtl w:val="0"/>
-        </w:rPr>
-        <w:t xml:space="preserve">Open Source Contributions</w:t>
-      </w:r>
-      <w:r>
-        <w:rPr>
-          <w:rFonts w:ascii="Times New Roman" w:cs="Times New Roman" w:eastAsia="Times New Roman" w:hAnsi="Times New Roman"/>
-          <w:sz w:val="20"/>
-          <w:szCs w:val="20"/>
-          <w:rtl w:val="0"/>
-        </w:rPr>
-        <w:t xml:space="preserve">: </w:t>
-      </w:r>
-      <w:hyperlink r:id="rId7">
-        <w:r>
-          <w:rPr>
-            <w:rFonts w:ascii="Times New Roman" w:cs="Times New Roman" w:eastAsia="Times New Roman" w:hAnsi="Times New Roman"/>
-            <w:color w:val="1155cc"/>
-            <w:sz w:val="20"/>
-            <w:szCs w:val="20"/>
-            <w:u w:val="single"/>
-            <w:rtl w:val="0"/>
-          </w:rPr>
-          <w:t xml:space="preserve">Apollo</w:t>
-        </w:r>
-      </w:hyperlink>
-      <w:r>
-        <w:rPr>
-          <w:rFonts w:ascii="Times New Roman" w:cs="Times New Roman" w:eastAsia="Times New Roman" w:hAnsi="Times New Roman"/>
-          <w:sz w:val="20"/>
-          <w:szCs w:val="20"/>
-          <w:rtl w:val="0"/>
-        </w:rPr>
-        <w:t xml:space="preserve"> </w:t>
-      </w:r>
     </w:p>
     <w:p>
       <w:pPr>
@@ -364,7 +322,7 @@
           <w:szCs w:val="20"/>
           <w:rtl w:val="0"/>
         </w:rPr>
-        <w:t xml:space="preserve">Aug 2021 </w:t>
+        <w:t xml:space="preserve">Dec 2021 </w:t>
       </w:r>
       <w:r>
         <w:rPr>
@@ -433,7 +391,7 @@
           <w:szCs w:val="20"/>
           <w:rtl w:val="0"/>
         </w:rPr>
-        <w:t xml:space="preserve">Machine Learning, Computer Vision, Computational Photography, Robotics:AI Techniques</w:t>
+        <w:t xml:space="preserve">Reinforcement Learning, Machine Learning, Computer Vision, Robotics:AI Techniques</w:t>
       </w:r>
     </w:p>
     <w:p>
@@ -665,6 +623,351 @@
           <w:rtl w:val="0"/>
         </w:rPr>
         <w:t xml:space="preserve">Oct 2017 - Present</w:t>
+      </w:r>
+    </w:p>
+    <w:p>
+      <w:pPr>
+        <w:numPr>
+          <w:ilvl w:val="0"/>
+          <w:numId w:val="2"/>
+        </w:numPr>
+        <w:spacing w:after="0" w:afterAutospacing="0"/>
+        <w:ind w:left="720" w:hanging="360"/>
+        <w:rPr>
+          <w:rFonts w:ascii="Times New Roman" w:cs="Times New Roman" w:eastAsia="Times New Roman" w:hAnsi="Times New Roman"/>
+          <w:sz w:val="20"/>
+          <w:szCs w:val="20"/>
+        </w:rPr>
+      </w:pPr>
+      <w:r>
+        <w:rPr>
+          <w:rFonts w:ascii="Times New Roman" w:cs="Times New Roman" w:eastAsia="Times New Roman" w:hAnsi="Times New Roman"/>
+          <w:sz w:val="20"/>
+          <w:szCs w:val="20"/>
+          <w:rtl w:val="0"/>
+        </w:rPr>
+        <w:t xml:space="preserve">Add support for Rapid Results Exploration for beams and shells.</w:t>
+      </w:r>
+    </w:p>
+    <w:p>
+      <w:pPr>
+        <w:numPr>
+          <w:ilvl w:val="0"/>
+          <w:numId w:val="2"/>
+        </w:numPr>
+        <w:spacing w:after="0" w:afterAutospacing="0"/>
+        <w:ind w:left="720" w:hanging="360"/>
+        <w:rPr>
+          <w:rFonts w:ascii="Times New Roman" w:cs="Times New Roman" w:eastAsia="Times New Roman" w:hAnsi="Times New Roman"/>
+          <w:sz w:val="20"/>
+          <w:szCs w:val="20"/>
+        </w:rPr>
+      </w:pPr>
+      <w:r>
+        <w:rPr>
+          <w:rFonts w:ascii="Times New Roman" w:cs="Times New Roman" w:eastAsia="Times New Roman" w:hAnsi="Times New Roman"/>
+          <w:sz w:val="20"/>
+          <w:szCs w:val="20"/>
+          <w:rtl w:val="0"/>
+        </w:rPr>
+        <w:t xml:space="preserve">Refactor existing simulation application  to enable better integration with geometry application. </w:t>
+      </w:r>
+    </w:p>
+    <w:p>
+      <w:pPr>
+        <w:numPr>
+          <w:ilvl w:val="0"/>
+          <w:numId w:val="2"/>
+        </w:numPr>
+        <w:spacing w:after="0" w:afterAutospacing="0"/>
+        <w:ind w:left="720" w:hanging="360"/>
+        <w:rPr>
+          <w:rFonts w:ascii="Times New Roman" w:cs="Times New Roman" w:eastAsia="Times New Roman" w:hAnsi="Times New Roman"/>
+          <w:sz w:val="20"/>
+          <w:szCs w:val="20"/>
+        </w:rPr>
+      </w:pPr>
+      <w:r>
+        <w:rPr>
+          <w:rFonts w:ascii="Times New Roman" w:cs="Times New Roman" w:eastAsia="Times New Roman" w:hAnsi="Times New Roman"/>
+          <w:sz w:val="20"/>
+          <w:szCs w:val="20"/>
+          <w:rtl w:val="0"/>
+        </w:rPr>
+        <w:t xml:space="preserve">Create a clean API with minimum dependencies ,organized interfaces into independent components which can be packaged for re-use ,enable ability to switch individual components of the application.</w:t>
+      </w:r>
+    </w:p>
+    <w:p>
+      <w:pPr>
+        <w:numPr>
+          <w:ilvl w:val="0"/>
+          <w:numId w:val="2"/>
+        </w:numPr>
+        <w:spacing w:after="0" w:line="240" w:lineRule="auto"/>
+        <w:ind w:left="720" w:hanging="360"/>
+        <w:rPr>
+          <w:sz w:val="20"/>
+          <w:szCs w:val="20"/>
+        </w:rPr>
+      </w:pPr>
+      <w:r>
+        <w:rPr>
+          <w:rFonts w:ascii="Times New Roman" w:cs="Times New Roman" w:eastAsia="Times New Roman" w:hAnsi="Times New Roman"/>
+          <w:sz w:val="20"/>
+          <w:szCs w:val="20"/>
+          <w:rtl w:val="0"/>
+        </w:rPr>
+        <w:t xml:space="preserve">Apply clean architecture and SOLID principles especially dependency inversion principle.</w:t>
+      </w:r>
+    </w:p>
+    <w:p>
+      <w:pPr>
+        <w:numPr>
+          <w:ilvl w:val="0"/>
+          <w:numId w:val="2"/>
+        </w:numPr>
+        <w:spacing w:after="0" w:line="240" w:lineRule="auto"/>
+        <w:ind w:left="720" w:hanging="360"/>
+        <w:rPr>
+          <w:sz w:val="20"/>
+          <w:szCs w:val="20"/>
+        </w:rPr>
+      </w:pPr>
+      <w:r>
+        <w:rPr>
+          <w:rFonts w:ascii="Times New Roman" w:cs="Times New Roman" w:eastAsia="Times New Roman" w:hAnsi="Times New Roman"/>
+          <w:sz w:val="20"/>
+          <w:szCs w:val="20"/>
+          <w:rtl w:val="0"/>
+        </w:rPr>
+        <w:t xml:space="preserve">Mentor co-ops and interns in their work assignments and shortlist candidates for on site interviews.</w:t>
+      </w:r>
+    </w:p>
+    <w:p>
+      <w:pPr>
+        <w:spacing w:after="0" w:line="240" w:lineRule="auto"/>
+        <w:rPr>
+          <w:rFonts w:ascii="Times New Roman" w:cs="Times New Roman" w:eastAsia="Times New Roman" w:hAnsi="Times New Roman"/>
+          <w:sz w:val="20"/>
+          <w:szCs w:val="20"/>
+        </w:rPr>
+      </w:pPr>
+      <w:r>
+        <w:rPr>
+          <w:rtl w:val="0"/>
+        </w:rPr>
+      </w:r>
+    </w:p>
+    <w:p>
+      <w:pPr>
+        <w:spacing w:after="0" w:line="240" w:lineRule="auto"/>
+        <w:rPr>
+          <w:rFonts w:ascii="Times New Roman" w:cs="Times New Roman" w:eastAsia="Times New Roman" w:hAnsi="Times New Roman"/>
+          <w:sz w:val="20"/>
+          <w:szCs w:val="20"/>
+        </w:rPr>
+      </w:pPr>
+      <w:r>
+        <w:rPr>
+          <w:rFonts w:ascii="Times New Roman" w:cs="Times New Roman" w:eastAsia="Times New Roman" w:hAnsi="Times New Roman"/>
+          <w:b w:val="1"/>
+          <w:sz w:val="20"/>
+          <w:szCs w:val="20"/>
+          <w:rtl w:val="0"/>
+        </w:rPr>
+        <w:t xml:space="preserve">Software Developer I, ANSYS Inc., Pittsburgh, PA                                                                   </w:t>
+      </w:r>
+      <w:r>
+        <w:rPr>
+          <w:rFonts w:ascii="Times New Roman" w:cs="Times New Roman" w:eastAsia="Times New Roman" w:hAnsi="Times New Roman"/>
+          <w:sz w:val="20"/>
+          <w:szCs w:val="20"/>
+          <w:rtl w:val="0"/>
+        </w:rPr>
+        <w:t xml:space="preserve">Jul 2015-Oct 2017</w:t>
+      </w:r>
+    </w:p>
+    <w:p>
+      <w:pPr>
+        <w:numPr>
+          <w:ilvl w:val="0"/>
+          <w:numId w:val="2"/>
+        </w:numPr>
+        <w:spacing w:after="0" w:line="240" w:lineRule="auto"/>
+        <w:ind w:left="720" w:hanging="360"/>
+        <w:rPr>
+          <w:sz w:val="20"/>
+          <w:szCs w:val="20"/>
+        </w:rPr>
+      </w:pPr>
+      <w:r>
+        <w:rPr>
+          <w:rFonts w:ascii="Times New Roman" w:cs="Times New Roman" w:eastAsia="Times New Roman" w:hAnsi="Times New Roman"/>
+          <w:sz w:val="20"/>
+          <w:szCs w:val="20"/>
+          <w:rtl w:val="0"/>
+        </w:rPr>
+        <w:t xml:space="preserve">Fixed customer defects as well as hang issues to improve overall user experience.</w:t>
+      </w:r>
+    </w:p>
+    <w:p>
+      <w:pPr>
+        <w:numPr>
+          <w:ilvl w:val="0"/>
+          <w:numId w:val="2"/>
+        </w:numPr>
+        <w:spacing w:after="0" w:line="240" w:lineRule="auto"/>
+        <w:ind w:left="720" w:hanging="360"/>
+        <w:rPr>
+          <w:sz w:val="20"/>
+          <w:szCs w:val="20"/>
+        </w:rPr>
+      </w:pPr>
+      <w:r>
+        <w:rPr>
+          <w:rFonts w:ascii="Times New Roman" w:cs="Times New Roman" w:eastAsia="Times New Roman" w:hAnsi="Times New Roman"/>
+          <w:sz w:val="20"/>
+          <w:szCs w:val="20"/>
+          <w:rtl w:val="0"/>
+        </w:rPr>
+        <w:t xml:space="preserve">Included unit tests instead of regressions along with defect fixes to prevent future issues.</w:t>
+      </w:r>
+    </w:p>
+    <w:p>
+      <w:pPr>
+        <w:numPr>
+          <w:ilvl w:val="0"/>
+          <w:numId w:val="2"/>
+        </w:numPr>
+        <w:spacing w:after="0" w:line="240" w:lineRule="auto"/>
+        <w:ind w:left="720" w:hanging="360"/>
+        <w:rPr>
+          <w:rFonts w:ascii="Times New Roman" w:cs="Times New Roman" w:eastAsia="Times New Roman" w:hAnsi="Times New Roman"/>
+          <w:sz w:val="20"/>
+          <w:szCs w:val="20"/>
+          <w:u w:val="none"/>
+        </w:rPr>
+      </w:pPr>
+      <w:r>
+        <w:rPr>
+          <w:rFonts w:ascii="Times New Roman" w:cs="Times New Roman" w:eastAsia="Times New Roman" w:hAnsi="Times New Roman"/>
+          <w:sz w:val="20"/>
+          <w:szCs w:val="20"/>
+          <w:rtl w:val="0"/>
+        </w:rPr>
+        <w:t xml:space="preserve">Served as the team’s subject matter expert for localization of the product.</w:t>
+      </w:r>
+    </w:p>
+    <w:p>
+      <w:pPr>
+        <w:numPr>
+          <w:ilvl w:val="0"/>
+          <w:numId w:val="2"/>
+        </w:numPr>
+        <w:spacing w:after="0" w:line="240" w:lineRule="auto"/>
+        <w:ind w:left="720" w:hanging="360"/>
+        <w:rPr>
+          <w:sz w:val="20"/>
+          <w:szCs w:val="20"/>
+        </w:rPr>
+      </w:pPr>
+      <w:r>
+        <w:rPr>
+          <w:rFonts w:ascii="Times New Roman" w:cs="Times New Roman" w:eastAsia="Times New Roman" w:hAnsi="Times New Roman"/>
+          <w:sz w:val="20"/>
+          <w:szCs w:val="20"/>
+          <w:rtl w:val="0"/>
+        </w:rPr>
+        <w:t xml:space="preserve">Investigated performance profiles to track down performance degradation hotspots.</w:t>
+      </w:r>
+    </w:p>
+    <w:p>
+      <w:pPr>
+        <w:numPr>
+          <w:ilvl w:val="0"/>
+          <w:numId w:val="2"/>
+        </w:numPr>
+        <w:spacing w:after="0" w:line="240" w:lineRule="auto"/>
+        <w:ind w:left="720" w:hanging="360"/>
+        <w:rPr>
+          <w:rFonts w:ascii="Times New Roman" w:cs="Times New Roman" w:eastAsia="Times New Roman" w:hAnsi="Times New Roman"/>
+          <w:sz w:val="20"/>
+          <w:szCs w:val="20"/>
+        </w:rPr>
+      </w:pPr>
+      <w:r>
+        <w:rPr>
+          <w:rFonts w:ascii="Times New Roman" w:cs="Times New Roman" w:eastAsia="Times New Roman" w:hAnsi="Times New Roman"/>
+          <w:sz w:val="20"/>
+          <w:szCs w:val="20"/>
+          <w:rtl w:val="0"/>
+        </w:rPr>
+        <w:t xml:space="preserve">Coordinated communications and served as primary point of contact for one of the  teams we work with.</w:t>
+      </w:r>
+    </w:p>
+    <w:p>
+      <w:pPr>
+        <w:spacing w:after="0" w:line="240" w:lineRule="auto"/>
+        <w:rPr>
+          <w:rFonts w:ascii="Times New Roman" w:cs="Times New Roman" w:eastAsia="Times New Roman" w:hAnsi="Times New Roman"/>
+          <w:sz w:val="20"/>
+          <w:szCs w:val="20"/>
+        </w:rPr>
+      </w:pPr>
+      <w:r>
+        <w:rPr>
+          <w:rtl w:val="0"/>
+        </w:rPr>
+      </w:r>
+    </w:p>
+    <w:p>
+      <w:pPr>
+        <w:spacing w:after="0" w:line="240" w:lineRule="auto"/>
+        <w:rPr>
+          <w:rFonts w:ascii="Times New Roman" w:cs="Times New Roman" w:eastAsia="Times New Roman" w:hAnsi="Times New Roman"/>
+          <w:b w:val="1"/>
+          <w:sz w:val="20"/>
+          <w:szCs w:val="20"/>
+        </w:rPr>
+      </w:pPr>
+      <w:r>
+        <w:rPr>
+          <w:rFonts w:ascii="Times New Roman" w:cs="Times New Roman" w:eastAsia="Times New Roman" w:hAnsi="Times New Roman"/>
+          <w:b w:val="1"/>
+          <w:sz w:val="20"/>
+          <w:szCs w:val="20"/>
+          <w:rtl w:val="0"/>
+        </w:rPr>
+        <w:t xml:space="preserve">PROJECTS</w:t>
+      </w:r>
+    </w:p>
+    <w:p>
+      <w:pPr>
+        <w:spacing w:after="0" w:line="240" w:lineRule="auto"/>
+        <w:rPr>
+          <w:rFonts w:ascii="Times New Roman" w:cs="Times New Roman" w:eastAsia="Times New Roman" w:hAnsi="Times New Roman"/>
+          <w:sz w:val="20"/>
+          <w:szCs w:val="20"/>
+        </w:rPr>
+      </w:pPr>
+      <w:r>
+        <w:rPr>
+          <w:rFonts w:ascii="Times New Roman" w:cs="Times New Roman" w:eastAsia="Times New Roman" w:hAnsi="Times New Roman"/>
+          <w:b w:val="1"/>
+          <w:sz w:val="20"/>
+          <w:szCs w:val="20"/>
+          <w:rtl w:val="0"/>
+        </w:rPr>
+        <w:t xml:space="preserve">Intro to Operating Systems                                                                                                                           </w:t>
+      </w:r>
+      <w:r>
+        <w:rPr>
+          <w:rFonts w:ascii="Times New Roman" w:cs="Times New Roman" w:eastAsia="Times New Roman" w:hAnsi="Times New Roman"/>
+          <w:sz w:val="20"/>
+          <w:szCs w:val="20"/>
+          <w:rtl w:val="0"/>
+        </w:rPr>
+        <w:t xml:space="preserve">Dec 2020</w:t>
       </w:r>
     </w:p>
     <w:p>
@@ -673,7 +976,7 @@
           <w:ilvl w:val="0"/>
           <w:numId w:val="1"/>
         </w:numPr>
-        <w:spacing w:after="0" w:afterAutospacing="0"/>
+        <w:spacing w:after="0" w:line="240" w:lineRule="auto"/>
         <w:ind w:left="720" w:hanging="360"/>
         <w:rPr>
           <w:rFonts w:ascii="Times New Roman" w:cs="Times New Roman" w:eastAsia="Times New Roman" w:hAnsi="Times New Roman"/>
@@ -688,7 +991,7 @@
           <w:szCs w:val="20"/>
           <w:rtl w:val="0"/>
         </w:rPr>
-        <w:t xml:space="preserve">Refactor existing simulation application  to enable better integration with geometry application. </w:t>
+        <w:t xml:space="preserve">sockets TODO review</w:t>
       </w:r>
     </w:p>
     <w:p>
@@ -697,7 +1000,7 @@
           <w:ilvl w:val="0"/>
           <w:numId w:val="1"/>
         </w:numPr>
-        <w:spacing w:after="0" w:afterAutospacing="0"/>
+        <w:spacing w:after="0" w:line="240" w:lineRule="auto"/>
         <w:ind w:left="720" w:hanging="360"/>
         <w:rPr>
           <w:rFonts w:ascii="Times New Roman" w:cs="Times New Roman" w:eastAsia="Times New Roman" w:hAnsi="Times New Roman"/>
@@ -712,7 +1015,7 @@
           <w:szCs w:val="20"/>
           <w:rtl w:val="0"/>
         </w:rPr>
-        <w:t xml:space="preserve">Create a clean API with minimum dependencies ,organized interfaces into independent components which can be packaged for re-use ,enable ability to switch individual components of the application.</w:t>
+        <w:t xml:space="preserve">shared memory file transfer client server systems design</w:t>
       </w:r>
     </w:p>
     <w:p>
@@ -721,7 +1024,7 @@
           <w:ilvl w:val="0"/>
           <w:numId w:val="1"/>
         </w:numPr>
-        <w:spacing w:after="0" w:afterAutospacing="0"/>
+        <w:spacing w:after="0" w:line="240" w:lineRule="auto"/>
         <w:ind w:left="720" w:hanging="360"/>
         <w:rPr>
           <w:rFonts w:ascii="Times New Roman" w:cs="Times New Roman" w:eastAsia="Times New Roman" w:hAnsi="Times New Roman"/>
@@ -736,7 +1039,7 @@
           <w:szCs w:val="20"/>
           <w:rtl w:val="0"/>
         </w:rPr>
-        <w:t xml:space="preserve">Minimize impact to regressions and API breakages by systematically deprecating methods,</w:t>
+        <w:t xml:space="preserve">RPC</w:t>
       </w:r>
     </w:p>
     <w:p>
@@ -748,449 +1051,48 @@
         <w:spacing w:after="0" w:line="240" w:lineRule="auto"/>
         <w:ind w:left="720" w:hanging="360"/>
         <w:rPr>
-          <w:sz w:val="20"/>
-          <w:szCs w:val="20"/>
-        </w:rPr>
-      </w:pPr>
-      <w:r>
-        <w:rPr>
-          <w:rFonts w:ascii="Times New Roman" w:cs="Times New Roman" w:eastAsia="Times New Roman" w:hAnsi="Times New Roman"/>
-          <w:sz w:val="20"/>
-          <w:szCs w:val="20"/>
-          <w:rtl w:val="0"/>
-        </w:rPr>
-        <w:t xml:space="preserve">Apply clean architecture and SOLID principles especially dependency inversion principle.</w:t>
-      </w:r>
-    </w:p>
-    <w:p>
-      <w:pPr>
-        <w:numPr>
-          <w:ilvl w:val="0"/>
-          <w:numId w:val="1"/>
-        </w:numPr>
-        <w:spacing w:after="0" w:line="240" w:lineRule="auto"/>
-        <w:ind w:left="720" w:hanging="360"/>
-        <w:rPr>
-          <w:sz w:val="20"/>
-          <w:szCs w:val="20"/>
-        </w:rPr>
-      </w:pPr>
-      <w:r>
-        <w:rPr>
-          <w:rFonts w:ascii="Times New Roman" w:cs="Times New Roman" w:eastAsia="Times New Roman" w:hAnsi="Times New Roman"/>
-          <w:sz w:val="20"/>
-          <w:szCs w:val="20"/>
-          <w:rtl w:val="0"/>
-        </w:rPr>
-        <w:t xml:space="preserve">Mentor co-ops and interns in their work assignments and shortlist candidates for on site interviews.</w:t>
-      </w:r>
-    </w:p>
-    <w:p>
-      <w:pPr>
-        <w:spacing w:after="0" w:line="240" w:lineRule="auto"/>
-        <w:rPr>
-          <w:rFonts w:ascii="Times New Roman" w:cs="Times New Roman" w:eastAsia="Times New Roman" w:hAnsi="Times New Roman"/>
-          <w:sz w:val="20"/>
-          <w:szCs w:val="20"/>
-        </w:rPr>
-      </w:pPr>
-      <w:r>
-        <w:rPr>
-          <w:rtl w:val="0"/>
-        </w:rPr>
-      </w:r>
-    </w:p>
-    <w:p>
-      <w:pPr>
-        <w:spacing w:after="0" w:line="240" w:lineRule="auto"/>
-        <w:rPr>
-          <w:rFonts w:ascii="Times New Roman" w:cs="Times New Roman" w:eastAsia="Times New Roman" w:hAnsi="Times New Roman"/>
-          <w:sz w:val="20"/>
-          <w:szCs w:val="20"/>
-        </w:rPr>
-      </w:pPr>
-      <w:r>
-        <w:rPr>
-          <w:rFonts w:ascii="Times New Roman" w:cs="Times New Roman" w:eastAsia="Times New Roman" w:hAnsi="Times New Roman"/>
-          <w:b w:val="1"/>
-          <w:sz w:val="20"/>
-          <w:szCs w:val="20"/>
-          <w:rtl w:val="0"/>
-        </w:rPr>
-        <w:t xml:space="preserve">Software Developer I, ANSYS Inc., Pittsburgh, PA                                                                   </w:t>
-      </w:r>
-      <w:r>
-        <w:rPr>
-          <w:rFonts w:ascii="Times New Roman" w:cs="Times New Roman" w:eastAsia="Times New Roman" w:hAnsi="Times New Roman"/>
-          <w:sz w:val="20"/>
-          <w:szCs w:val="20"/>
-          <w:rtl w:val="0"/>
-        </w:rPr>
-        <w:t xml:space="preserve">Jul 2015-Oct 2017</w:t>
-      </w:r>
-    </w:p>
-    <w:p>
-      <w:pPr>
-        <w:numPr>
-          <w:ilvl w:val="0"/>
-          <w:numId w:val="1"/>
-        </w:numPr>
-        <w:spacing w:after="0" w:line="240" w:lineRule="auto"/>
-        <w:ind w:left="720" w:hanging="360"/>
-        <w:rPr>
-          <w:sz w:val="20"/>
-          <w:szCs w:val="20"/>
-        </w:rPr>
-      </w:pPr>
-      <w:r>
-        <w:rPr>
-          <w:rFonts w:ascii="Times New Roman" w:cs="Times New Roman" w:eastAsia="Times New Roman" w:hAnsi="Times New Roman"/>
-          <w:sz w:val="20"/>
-          <w:szCs w:val="20"/>
-          <w:rtl w:val="0"/>
-        </w:rPr>
-        <w:t xml:space="preserve">Fixed customer defects as well as hang issues to improve overall user experience.</w:t>
-      </w:r>
-    </w:p>
-    <w:p>
-      <w:pPr>
-        <w:numPr>
-          <w:ilvl w:val="0"/>
-          <w:numId w:val="1"/>
-        </w:numPr>
-        <w:spacing w:after="0" w:line="240" w:lineRule="auto"/>
-        <w:ind w:left="720" w:hanging="360"/>
-        <w:rPr>
-          <w:sz w:val="20"/>
-          <w:szCs w:val="20"/>
-        </w:rPr>
-      </w:pPr>
-      <w:r>
-        <w:rPr>
-          <w:rFonts w:ascii="Times New Roman" w:cs="Times New Roman" w:eastAsia="Times New Roman" w:hAnsi="Times New Roman"/>
-          <w:sz w:val="20"/>
-          <w:szCs w:val="20"/>
-          <w:rtl w:val="0"/>
-        </w:rPr>
-        <w:t xml:space="preserve">Included unit tests instead of regressions along with defect fixes to prevent future issues.</w:t>
-      </w:r>
-    </w:p>
-    <w:p>
-      <w:pPr>
-        <w:numPr>
-          <w:ilvl w:val="0"/>
-          <w:numId w:val="1"/>
-        </w:numPr>
-        <w:spacing w:after="0" w:line="240" w:lineRule="auto"/>
-        <w:ind w:left="720" w:hanging="360"/>
-        <w:rPr>
-          <w:rFonts w:ascii="Times New Roman" w:cs="Times New Roman" w:eastAsia="Times New Roman" w:hAnsi="Times New Roman"/>
-          <w:sz w:val="20"/>
-          <w:szCs w:val="20"/>
-          <w:u w:val="none"/>
-        </w:rPr>
-      </w:pPr>
-      <w:r>
-        <w:rPr>
-          <w:rFonts w:ascii="Times New Roman" w:cs="Times New Roman" w:eastAsia="Times New Roman" w:hAnsi="Times New Roman"/>
-          <w:sz w:val="20"/>
-          <w:szCs w:val="20"/>
-          <w:rtl w:val="0"/>
-        </w:rPr>
-        <w:t xml:space="preserve">Served as the team’s subject matter expert for localization of the product.</w:t>
-      </w:r>
-    </w:p>
-    <w:p>
-      <w:pPr>
-        <w:numPr>
-          <w:ilvl w:val="0"/>
-          <w:numId w:val="1"/>
-        </w:numPr>
-        <w:spacing w:after="0" w:line="240" w:lineRule="auto"/>
-        <w:ind w:left="720" w:hanging="360"/>
-        <w:rPr>
-          <w:sz w:val="20"/>
-          <w:szCs w:val="20"/>
-        </w:rPr>
-      </w:pPr>
-      <w:r>
-        <w:rPr>
-          <w:rFonts w:ascii="Times New Roman" w:cs="Times New Roman" w:eastAsia="Times New Roman" w:hAnsi="Times New Roman"/>
-          <w:sz w:val="20"/>
-          <w:szCs w:val="20"/>
-          <w:rtl w:val="0"/>
-        </w:rPr>
-        <w:t xml:space="preserve">Investigated performance profiles to track down performance degradation hotspots.</w:t>
-      </w:r>
-    </w:p>
-    <w:p>
-      <w:pPr>
-        <w:numPr>
-          <w:ilvl w:val="0"/>
-          <w:numId w:val="1"/>
-        </w:numPr>
-        <w:spacing w:after="0" w:line="240" w:lineRule="auto"/>
-        <w:ind w:left="720" w:hanging="360"/>
-        <w:rPr>
-          <w:rFonts w:ascii="Times New Roman" w:cs="Times New Roman" w:eastAsia="Times New Roman" w:hAnsi="Times New Roman"/>
-          <w:sz w:val="20"/>
-          <w:szCs w:val="20"/>
-        </w:rPr>
-      </w:pPr>
-      <w:r>
-        <w:rPr>
-          <w:rFonts w:ascii="Times New Roman" w:cs="Times New Roman" w:eastAsia="Times New Roman" w:hAnsi="Times New Roman"/>
-          <w:sz w:val="20"/>
-          <w:szCs w:val="20"/>
-          <w:rtl w:val="0"/>
-        </w:rPr>
-        <w:t xml:space="preserve">Coordinated communications and served as primary point of contact for one of the  teams we work with.</w:t>
-      </w:r>
-    </w:p>
-    <w:p>
-      <w:pPr>
-        <w:numPr>
-          <w:ilvl w:val="0"/>
-          <w:numId w:val="1"/>
-        </w:numPr>
-        <w:spacing w:after="0" w:line="240" w:lineRule="auto"/>
-        <w:ind w:left="720" w:hanging="360"/>
-        <w:rPr>
-          <w:rFonts w:ascii="Times New Roman" w:cs="Times New Roman" w:eastAsia="Times New Roman" w:hAnsi="Times New Roman"/>
-          <w:sz w:val="20"/>
-          <w:szCs w:val="20"/>
-        </w:rPr>
-      </w:pPr>
-      <w:r>
-        <w:rPr>
-          <w:rFonts w:ascii="Times New Roman" w:cs="Times New Roman" w:eastAsia="Times New Roman" w:hAnsi="Times New Roman"/>
-          <w:sz w:val="20"/>
-          <w:szCs w:val="20"/>
-          <w:rtl w:val="0"/>
-        </w:rPr>
-        <w:t xml:space="preserve">Tools Used: C#, C++, Python, Git, TFS</w:t>
-      </w:r>
-    </w:p>
-    <w:p>
-      <w:pPr>
-        <w:spacing w:after="0" w:line="240" w:lineRule="auto"/>
-        <w:rPr>
-          <w:rFonts w:ascii="Times New Roman" w:cs="Times New Roman" w:eastAsia="Times New Roman" w:hAnsi="Times New Roman"/>
-          <w:sz w:val="20"/>
-          <w:szCs w:val="20"/>
-        </w:rPr>
-      </w:pPr>
-      <w:r>
-        <w:rPr>
-          <w:rtl w:val="0"/>
-        </w:rPr>
-      </w:r>
-    </w:p>
-    <w:p>
-      <w:pPr>
-        <w:spacing w:after="0" w:line="240" w:lineRule="auto"/>
-        <w:rPr>
-          <w:rFonts w:ascii="Times New Roman" w:cs="Times New Roman" w:eastAsia="Times New Roman" w:hAnsi="Times New Roman"/>
-          <w:b w:val="1"/>
-          <w:sz w:val="20"/>
-          <w:szCs w:val="20"/>
-        </w:rPr>
-      </w:pPr>
-      <w:r>
-        <w:rPr>
-          <w:rFonts w:ascii="Times New Roman" w:cs="Times New Roman" w:eastAsia="Times New Roman" w:hAnsi="Times New Roman"/>
-          <w:b w:val="1"/>
-          <w:sz w:val="20"/>
-          <w:szCs w:val="20"/>
-          <w:rtl w:val="0"/>
-        </w:rPr>
-        <w:t xml:space="preserve">PROJECTS</w:t>
-      </w:r>
-    </w:p>
-    <w:p>
-      <w:pPr>
-        <w:spacing w:after="0" w:line="240" w:lineRule="auto"/>
-        <w:rPr>
-          <w:rFonts w:ascii="Times New Roman" w:cs="Times New Roman" w:eastAsia="Times New Roman" w:hAnsi="Times New Roman"/>
-          <w:b w:val="1"/>
-          <w:sz w:val="20"/>
-          <w:szCs w:val="20"/>
-        </w:rPr>
-      </w:pPr>
-      <w:r>
-        <w:rPr>
-          <w:rtl w:val="0"/>
-        </w:rPr>
-      </w:r>
-    </w:p>
-    <w:p>
-      <w:pPr>
-        <w:spacing w:after="0" w:line="240" w:lineRule="auto"/>
-        <w:rPr>
-          <w:rFonts w:ascii="Times New Roman" w:cs="Times New Roman" w:eastAsia="Times New Roman" w:hAnsi="Times New Roman"/>
-          <w:sz w:val="20"/>
-          <w:szCs w:val="20"/>
-        </w:rPr>
-      </w:pPr>
-      <w:r>
-        <w:rPr>
-          <w:rFonts w:ascii="Times New Roman" w:cs="Times New Roman" w:eastAsia="Times New Roman" w:hAnsi="Times New Roman"/>
-          <w:b w:val="1"/>
-          <w:sz w:val="20"/>
-          <w:szCs w:val="20"/>
-          <w:rtl w:val="0"/>
-        </w:rPr>
-        <w:t xml:space="preserve">Digit classification and detection using Convolutional Neural Networks                                                </w:t>
-      </w:r>
-      <w:r>
-        <w:rPr>
-          <w:rFonts w:ascii="Times New Roman" w:cs="Times New Roman" w:eastAsia="Times New Roman" w:hAnsi="Times New Roman"/>
-          <w:sz w:val="20"/>
-          <w:szCs w:val="20"/>
-          <w:rtl w:val="0"/>
-        </w:rPr>
-        <w:t xml:space="preserve">Dec  2019</w:t>
-      </w:r>
-    </w:p>
-    <w:p>
-      <w:pPr>
-        <w:numPr>
-          <w:ilvl w:val="0"/>
-          <w:numId w:val="2"/>
-        </w:numPr>
-        <w:spacing w:after="0" w:line="240" w:lineRule="auto"/>
-        <w:ind w:left="720" w:hanging="360"/>
-        <w:rPr>
-          <w:rFonts w:ascii="Times New Roman" w:cs="Times New Roman" w:eastAsia="Times New Roman" w:hAnsi="Times New Roman"/>
-          <w:sz w:val="20"/>
-          <w:szCs w:val="20"/>
-          <w:u w:val="none"/>
-        </w:rPr>
-      </w:pPr>
-      <w:r>
-        <w:rPr>
-          <w:rFonts w:ascii="Times New Roman" w:cs="Times New Roman" w:eastAsia="Times New Roman" w:hAnsi="Times New Roman"/>
-          <w:sz w:val="20"/>
-          <w:szCs w:val="20"/>
-          <w:rtl w:val="0"/>
-        </w:rPr>
-        <w:t xml:space="preserve">Applied transfer learning on pretrained VGG16 to correctly classify digits in image and video.</w:t>
-      </w:r>
-    </w:p>
-    <w:p>
-      <w:pPr>
-        <w:numPr>
-          <w:ilvl w:val="0"/>
-          <w:numId w:val="2"/>
-        </w:numPr>
-        <w:spacing w:after="0" w:line="240" w:lineRule="auto"/>
-        <w:ind w:left="720" w:hanging="360"/>
-        <w:rPr>
-          <w:rFonts w:ascii="Times New Roman" w:cs="Times New Roman" w:eastAsia="Times New Roman" w:hAnsi="Times New Roman"/>
-          <w:sz w:val="20"/>
-          <w:szCs w:val="20"/>
-        </w:rPr>
-      </w:pPr>
-      <w:r>
-        <w:rPr>
-          <w:rFonts w:ascii="Times New Roman" w:cs="Times New Roman" w:eastAsia="Times New Roman" w:hAnsi="Times New Roman"/>
-          <w:sz w:val="20"/>
-          <w:szCs w:val="20"/>
-          <w:rtl w:val="0"/>
-        </w:rPr>
-        <w:t xml:space="preserve">Detected digits using Non Maximal Suppression and sliding window technique.</w:t>
-      </w:r>
-    </w:p>
-    <w:p>
-      <w:pPr>
-        <w:numPr>
-          <w:ilvl w:val="0"/>
-          <w:numId w:val="2"/>
-        </w:numPr>
-        <w:spacing w:after="0" w:line="240" w:lineRule="auto"/>
-        <w:ind w:left="720" w:hanging="360"/>
-        <w:rPr>
-          <w:rFonts w:ascii="Times New Roman" w:cs="Times New Roman" w:eastAsia="Times New Roman" w:hAnsi="Times New Roman"/>
-          <w:sz w:val="20"/>
-          <w:szCs w:val="20"/>
-        </w:rPr>
-      </w:pPr>
-      <w:r>
-        <w:rPr>
-          <w:rFonts w:ascii="Times New Roman" w:cs="Times New Roman" w:eastAsia="Times New Roman" w:hAnsi="Times New Roman"/>
-          <w:sz w:val="20"/>
-          <w:szCs w:val="20"/>
-          <w:rtl w:val="0"/>
-        </w:rPr>
-        <w:t xml:space="preserve">Trained on Street View House Numbers dataset to obtain test accuracy of 96%. </w:t>
-      </w:r>
-    </w:p>
-    <w:p>
-      <w:pPr>
-        <w:numPr>
-          <w:ilvl w:val="0"/>
-          <w:numId w:val="2"/>
-        </w:numPr>
-        <w:spacing w:after="0" w:line="240" w:lineRule="auto"/>
-        <w:ind w:left="720" w:hanging="360"/>
-        <w:rPr>
-          <w:rFonts w:ascii="Times New Roman" w:cs="Times New Roman" w:eastAsia="Times New Roman" w:hAnsi="Times New Roman"/>
-          <w:sz w:val="20"/>
-          <w:szCs w:val="20"/>
-        </w:rPr>
-      </w:pPr>
-      <w:r>
-        <w:rPr>
-          <w:rFonts w:ascii="Times New Roman" w:cs="Times New Roman" w:eastAsia="Times New Roman" w:hAnsi="Times New Roman"/>
-          <w:sz w:val="20"/>
-          <w:szCs w:val="20"/>
-          <w:rtl w:val="0"/>
-        </w:rPr>
-        <w:t xml:space="preserve">Tools used: TensorFlow, Keras, Python</w:t>
-      </w:r>
-    </w:p>
-    <w:p>
-      <w:pPr>
-        <w:spacing w:after="0" w:line="240" w:lineRule="auto"/>
-        <w:rPr>
-          <w:rFonts w:ascii="Times New Roman" w:cs="Times New Roman" w:eastAsia="Times New Roman" w:hAnsi="Times New Roman"/>
-          <w:sz w:val="20"/>
-          <w:szCs w:val="20"/>
-        </w:rPr>
-      </w:pPr>
-      <w:r>
-        <w:rPr>
-          <w:rtl w:val="0"/>
-        </w:rPr>
-      </w:r>
-    </w:p>
-    <w:p>
-      <w:pPr>
-        <w:spacing w:after="0" w:line="240" w:lineRule="auto"/>
-        <w:rPr>
-          <w:rFonts w:ascii="Times New Roman" w:cs="Times New Roman" w:eastAsia="Times New Roman" w:hAnsi="Times New Roman"/>
-          <w:sz w:val="20"/>
-          <w:szCs w:val="20"/>
-        </w:rPr>
-      </w:pPr>
-      <w:r>
-        <w:rPr>
-          <w:rFonts w:ascii="Times New Roman" w:cs="Times New Roman" w:eastAsia="Times New Roman" w:hAnsi="Times New Roman"/>
-          <w:b w:val="1"/>
-          <w:sz w:val="20"/>
-          <w:szCs w:val="20"/>
-          <w:rtl w:val="0"/>
-        </w:rPr>
-        <w:t xml:space="preserve">Localization projects                                                                                                                                      </w:t>
-      </w:r>
-      <w:r>
-        <w:rPr>
-          <w:rFonts w:ascii="Times New Roman" w:cs="Times New Roman" w:eastAsia="Times New Roman" w:hAnsi="Times New Roman"/>
-          <w:sz w:val="20"/>
-          <w:szCs w:val="20"/>
-          <w:rtl w:val="0"/>
-        </w:rPr>
-        <w:t xml:space="preserve">Aug 2019</w:t>
+          <w:rFonts w:ascii="Times New Roman" w:cs="Times New Roman" w:eastAsia="Times New Roman" w:hAnsi="Times New Roman"/>
+          <w:sz w:val="20"/>
+          <w:szCs w:val="20"/>
+        </w:rPr>
+      </w:pPr>
+      <w:r>
+        <w:rPr>
+          <w:rFonts w:ascii="Times New Roman" w:cs="Times New Roman" w:eastAsia="Times New Roman" w:hAnsi="Times New Roman"/>
+          <w:sz w:val="20"/>
+          <w:szCs w:val="20"/>
+          <w:rtl w:val="0"/>
+        </w:rPr>
+        <w:t xml:space="preserve">Tools used: C, Valgrind, C++, gRPC, </w:t>
+      </w:r>
+    </w:p>
+    <w:p>
+      <w:pPr>
+        <w:spacing w:after="0" w:line="240" w:lineRule="auto"/>
+        <w:rPr>
+          <w:rFonts w:ascii="Times New Roman" w:cs="Times New Roman" w:eastAsia="Times New Roman" w:hAnsi="Times New Roman"/>
+          <w:sz w:val="20"/>
+          <w:szCs w:val="20"/>
+        </w:rPr>
+      </w:pPr>
+      <w:r>
+        <w:rPr>
+          <w:rFonts w:ascii="Times New Roman" w:cs="Times New Roman" w:eastAsia="Times New Roman" w:hAnsi="Times New Roman"/>
+          <w:b w:val="1"/>
+          <w:sz w:val="20"/>
+          <w:szCs w:val="20"/>
+          <w:rtl w:val="0"/>
+        </w:rPr>
+        <w:t xml:space="preserve">Reinforcement Learning                                                                                                                                </w:t>
+      </w:r>
+      <w:r>
+        <w:rPr>
+          <w:rFonts w:ascii="Times New Roman" w:cs="Times New Roman" w:eastAsia="Times New Roman" w:hAnsi="Times New Roman"/>
+          <w:sz w:val="20"/>
+          <w:szCs w:val="20"/>
+          <w:rtl w:val="0"/>
+        </w:rPr>
+        <w:t xml:space="preserve">Mar 2020</w:t>
       </w:r>
     </w:p>
     <w:p>
@@ -1205,68 +1107,43 @@
           <w:rFonts w:ascii="Times New Roman" w:cs="Times New Roman" w:eastAsia="Times New Roman" w:hAnsi="Times New Roman"/>
           <w:sz w:val="20"/>
           <w:szCs w:val="20"/>
-          <w:u w:val="none"/>
-        </w:rPr>
-      </w:pPr>
-      <w:r>
-        <w:rPr>
-          <w:rFonts w:ascii="Times New Roman" w:cs="Times New Roman" w:eastAsia="Times New Roman" w:hAnsi="Times New Roman"/>
-          <w:sz w:val="20"/>
-          <w:szCs w:val="20"/>
-          <w:rtl w:val="0"/>
-        </w:rPr>
-        <w:t xml:space="preserve"> Implemented Particle filter and Kalman filter algorithms to detect pedestrians in images.</w:t>
-      </w:r>
-    </w:p>
-    <w:p>
-      <w:pPr>
-        <w:spacing w:after="0" w:line="240" w:lineRule="auto"/>
-        <w:rPr>
-          <w:rFonts w:ascii="Times New Roman" w:cs="Times New Roman" w:eastAsia="Times New Roman" w:hAnsi="Times New Roman"/>
-          <w:sz w:val="20"/>
-          <w:szCs w:val="20"/>
-        </w:rPr>
-      </w:pPr>
-      <w:r>
-        <w:rPr>
-          <w:rtl w:val="0"/>
-        </w:rPr>
-      </w:r>
-    </w:p>
-    <w:p>
-      <w:pPr>
-        <w:spacing w:after="0" w:line="240" w:lineRule="auto"/>
-        <w:rPr>
-          <w:rFonts w:ascii="Times New Roman" w:cs="Times New Roman" w:eastAsia="Times New Roman" w:hAnsi="Times New Roman"/>
-          <w:sz w:val="20"/>
-          <w:szCs w:val="20"/>
-        </w:rPr>
-      </w:pPr>
-      <w:r>
-        <w:rPr>
-          <w:rFonts w:ascii="Times New Roman" w:cs="Times New Roman" w:eastAsia="Times New Roman" w:hAnsi="Times New Roman"/>
-          <w:b w:val="1"/>
-          <w:sz w:val="20"/>
-          <w:szCs w:val="20"/>
-          <w:rtl w:val="0"/>
-        </w:rPr>
-        <w:t xml:space="preserve">Painterly rendering                                                                                                                                         </w:t>
-      </w:r>
-      <w:r>
-        <w:rPr>
-          <w:rFonts w:ascii="Times New Roman" w:cs="Times New Roman" w:eastAsia="Times New Roman" w:hAnsi="Times New Roman"/>
-          <w:sz w:val="20"/>
-          <w:szCs w:val="20"/>
-          <w:rtl w:val="0"/>
-        </w:rPr>
-        <w:t xml:space="preserve">Mar 2019</w:t>
+        </w:rPr>
+      </w:pPr>
+      <w:r>
+        <w:rPr>
+          <w:rFonts w:ascii="Times New Roman" w:cs="Times New Roman" w:eastAsia="Times New Roman" w:hAnsi="Times New Roman"/>
+          <w:sz w:val="20"/>
+          <w:szCs w:val="20"/>
+          <w:rtl w:val="0"/>
+        </w:rPr>
+        <w:t xml:space="preserve">Replicate research papers (a)to land lunar lander using Deep -Q Networks and (b) study Temporal Difference methods like Q-Learning and TD(</w:t>
+      </w:r>
+      <w:r>
+        <w:rPr>
+          <w:rFonts w:ascii="Arial" w:cs="Arial" w:eastAsia="Arial" w:hAnsi="Arial"/>
+          <w:color w:val="202122"/>
+          <w:sz w:val="21"/>
+          <w:szCs w:val="21"/>
+          <w:highlight w:val="white"/>
+          <w:rtl w:val="0"/>
+        </w:rPr>
+        <w:t xml:space="preserve">λ</w:t>
+      </w:r>
+      <w:r>
+        <w:rPr>
+          <w:rFonts w:ascii="Times New Roman" w:cs="Times New Roman" w:eastAsia="Times New Roman" w:hAnsi="Times New Roman"/>
+          <w:sz w:val="20"/>
+          <w:szCs w:val="20"/>
+          <w:rtl w:val="0"/>
+        </w:rPr>
+        <w:t xml:space="preserve">).  </w:t>
       </w:r>
     </w:p>
     <w:p>
       <w:pPr>
         <w:numPr>
           <w:ilvl w:val="0"/>
-          <w:numId w:val="2"/>
+          <w:numId w:val="3"/>
         </w:numPr>
         <w:spacing w:after="0" w:line="240" w:lineRule="auto"/>
         <w:ind w:left="720" w:hanging="360"/>
@@ -1283,14 +1160,73 @@
           <w:szCs w:val="20"/>
           <w:rtl w:val="0"/>
         </w:rPr>
-        <w:t xml:space="preserve">Replicated results in research paper by generating painter-like images and videos from photos and videos.</w:t>
+        <w:t xml:space="preserve">Tools used:OpenAI Gym, Python, NumPy</w:t>
+      </w:r>
+      <w:r>
+        <w:rPr>
+          <w:rFonts w:ascii="Times New Roman" w:cs="Times New Roman" w:eastAsia="Times New Roman" w:hAnsi="Times New Roman"/>
+          <w:b w:val="1"/>
+          <w:sz w:val="20"/>
+          <w:szCs w:val="20"/>
+          <w:rtl w:val="0"/>
+        </w:rPr>
+        <w:t xml:space="preserve">  </w:t>
+      </w:r>
+      <w:r>
+        <w:rPr>
+          <w:rtl w:val="0"/>
+        </w:rPr>
+      </w:r>
+    </w:p>
+    <w:p>
+      <w:pPr>
+        <w:spacing w:after="0" w:line="240" w:lineRule="auto"/>
+        <w:rPr>
+          <w:rFonts w:ascii="Times New Roman" w:cs="Times New Roman" w:eastAsia="Times New Roman" w:hAnsi="Times New Roman"/>
+          <w:sz w:val="20"/>
+          <w:szCs w:val="20"/>
+        </w:rPr>
+      </w:pPr>
+      <w:r>
+        <w:rPr>
+          <w:rtl w:val="0"/>
+        </w:rPr>
+      </w:r>
+    </w:p>
+    <w:p>
+      <w:pPr>
+        <w:spacing w:after="0" w:line="240" w:lineRule="auto"/>
+        <w:rPr>
+          <w:rFonts w:ascii="Times New Roman" w:cs="Times New Roman" w:eastAsia="Times New Roman" w:hAnsi="Times New Roman"/>
+          <w:sz w:val="20"/>
+          <w:szCs w:val="20"/>
+        </w:rPr>
+      </w:pPr>
+      <w:r>
+        <w:rPr>
+          <w:rFonts w:ascii="Times New Roman" w:cs="Times New Roman" w:eastAsia="Times New Roman" w:hAnsi="Times New Roman"/>
+          <w:b w:val="1"/>
+          <w:sz w:val="20"/>
+          <w:szCs w:val="20"/>
+          <w:rtl w:val="0"/>
+        </w:rPr>
+        <w:t xml:space="preserve">Machine Learning projects                                                                                                                            </w:t>
+      </w:r>
+      <w:r>
+        <w:rPr>
+          <w:rFonts w:ascii="Times New Roman" w:cs="Times New Roman" w:eastAsia="Times New Roman" w:hAnsi="Times New Roman"/>
+          <w:sz w:val="20"/>
+          <w:szCs w:val="20"/>
+          <w:rtl w:val="0"/>
+        </w:rPr>
+        <w:t xml:space="preserve">Jan 2020</w:t>
       </w:r>
     </w:p>
     <w:p>
       <w:pPr>
         <w:numPr>
           <w:ilvl w:val="0"/>
-          <w:numId w:val="2"/>
+          <w:numId w:val="4"/>
         </w:numPr>
         <w:spacing w:after="0" w:line="240" w:lineRule="auto"/>
         <w:ind w:left="720" w:hanging="360"/>
@@ -1298,23 +1234,24 @@
           <w:rFonts w:ascii="Times New Roman" w:cs="Times New Roman" w:eastAsia="Times New Roman" w:hAnsi="Times New Roman"/>
           <w:sz w:val="20"/>
           <w:szCs w:val="20"/>
-        </w:rPr>
-      </w:pPr>
-      <w:r>
-        <w:rPr>
-          <w:rFonts w:ascii="Times New Roman" w:cs="Times New Roman" w:eastAsia="Times New Roman" w:hAnsi="Times New Roman"/>
-          <w:sz w:val="20"/>
-          <w:szCs w:val="20"/>
-          <w:rtl w:val="0"/>
-        </w:rPr>
-        <w:t xml:space="preserve">Implemented b-spline and bezier curve algorithms to render strokes similar to the strokes of a painter. </w:t>
+          <w:u w:val="none"/>
+        </w:rPr>
+      </w:pPr>
+      <w:r>
+        <w:rPr>
+          <w:rFonts w:ascii="Times New Roman" w:cs="Times New Roman" w:eastAsia="Times New Roman" w:hAnsi="Times New Roman"/>
+          <w:sz w:val="20"/>
+          <w:szCs w:val="20"/>
+          <w:rtl w:val="0"/>
+        </w:rPr>
+        <w:t xml:space="preserve">Analyse performance of algorithms on balanced and imbalanced datasets  </w:t>
       </w:r>
     </w:p>
     <w:p>
       <w:pPr>
         <w:numPr>
           <w:ilvl w:val="0"/>
-          <w:numId w:val="2"/>
+          <w:numId w:val="3"/>
         </w:numPr>
         <w:spacing w:after="0" w:line="240" w:lineRule="auto"/>
         <w:ind w:left="720" w:hanging="360"/>
@@ -1331,22 +1268,17 @@
           <w:szCs w:val="20"/>
           <w:rtl w:val="0"/>
         </w:rPr>
-        <w:t xml:space="preserve">Tools used: NumPy, OpenCV, Python</w:t>
-      </w:r>
-      <w:r>
-        <w:rPr>
-          <w:rFonts w:ascii="Times New Roman" w:cs="Times New Roman" w:eastAsia="Times New Roman" w:hAnsi="Times New Roman"/>
-          <w:b w:val="1"/>
-          <w:sz w:val="20"/>
-          <w:szCs w:val="20"/>
-          <w:rtl w:val="0"/>
-        </w:rPr>
-        <w:t xml:space="preserve">  </w:t>
+        <w:t xml:space="preserve">Algorithms used :PCA, SVM, Genetic Algorithms</w:t>
+      </w:r>
+      <w:r>
+        <w:rPr>
+          <w:rtl w:val="0"/>
+        </w:rPr>
       </w:r>
     </w:p>
     <w:sectPr>
-      <w:headerReference r:id="rId8" w:type="default"/>
-      <w:pgSz w:h="15840" w:w="12240"/>
+      <w:headerReference r:id="rId7" w:type="default"/>
+      <w:pgSz w:h="15840" w:w="12240" w:orient="portrait"/>
       <w:pgMar w:bottom="1440" w:top="1440" w:left="1440" w:right="1440" w:header="720" w:footer="720"/>
       <w:pgNumType w:start="1"/>
     </w:sectPr>
@@ -1411,31 +1343,31 @@
         <w:ind w:left="720" w:hanging="360"/>
       </w:pPr>
       <w:rPr>
-        <w:rFonts w:ascii="Noto Sans Symbols" w:cs="Noto Sans Symbols" w:eastAsia="Noto Sans Symbols" w:hAnsi="Noto Sans Symbols"/>
+        <w:u w:val="none"/>
       </w:rPr>
     </w:lvl>
     <w:lvl w:ilvl="1">
       <w:start w:val="1"/>
       <w:numFmt w:val="bullet"/>
-      <w:lvlText w:val="o"/>
+      <w:lvlText w:val="○"/>
       <w:lvlJc w:val="left"/>
       <w:pPr>
         <w:ind w:left="1440" w:hanging="360"/>
       </w:pPr>
       <w:rPr>
-        <w:rFonts w:ascii="Courier New" w:cs="Courier New" w:eastAsia="Courier New" w:hAnsi="Courier New"/>
+        <w:u w:val="none"/>
       </w:rPr>
     </w:lvl>
     <w:lvl w:ilvl="2">
       <w:start w:val="1"/>
       <w:numFmt w:val="bullet"/>
-      <w:lvlText w:val="▪"/>
+      <w:lvlText w:val="■"/>
       <w:lvlJc w:val="left"/>
       <w:pPr>
         <w:ind w:left="2160" w:hanging="360"/>
       </w:pPr>
       <w:rPr>
-        <w:rFonts w:ascii="Noto Sans Symbols" w:cs="Noto Sans Symbols" w:eastAsia="Noto Sans Symbols" w:hAnsi="Noto Sans Symbols"/>
+        <w:u w:val="none"/>
       </w:rPr>
     </w:lvl>
     <w:lvl w:ilvl="3">
@@ -1447,31 +1379,31 @@
         <w:ind w:left="2880" w:hanging="360"/>
       </w:pPr>
       <w:rPr>
-        <w:rFonts w:ascii="Noto Sans Symbols" w:cs="Noto Sans Symbols" w:eastAsia="Noto Sans Symbols" w:hAnsi="Noto Sans Symbols"/>
+        <w:u w:val="none"/>
       </w:rPr>
     </w:lvl>
     <w:lvl w:ilvl="4">
       <w:start w:val="1"/>
       <w:numFmt w:val="bullet"/>
-      <w:lvlText w:val="o"/>
+      <w:lvlText w:val="○"/>
       <w:lvlJc w:val="left"/>
       <w:pPr>
         <w:ind w:left="3600" w:hanging="360"/>
       </w:pPr>
       <w:rPr>
-        <w:rFonts w:ascii="Courier New" w:cs="Courier New" w:eastAsia="Courier New" w:hAnsi="Courier New"/>
+        <w:u w:val="none"/>
       </w:rPr>
     </w:lvl>
     <w:lvl w:ilvl="5">
       <w:start w:val="1"/>
       <w:numFmt w:val="bullet"/>
-      <w:lvlText w:val="▪"/>
+      <w:lvlText w:val="■"/>
       <w:lvlJc w:val="left"/>
       <w:pPr>
         <w:ind w:left="4320" w:hanging="360"/>
       </w:pPr>
       <w:rPr>
-        <w:rFonts w:ascii="Noto Sans Symbols" w:cs="Noto Sans Symbols" w:eastAsia="Noto Sans Symbols" w:hAnsi="Noto Sans Symbols"/>
+        <w:u w:val="none"/>
       </w:rPr>
     </w:lvl>
     <w:lvl w:ilvl="6">
@@ -1483,31 +1415,31 @@
         <w:ind w:left="5040" w:hanging="360"/>
       </w:pPr>
       <w:rPr>
-        <w:rFonts w:ascii="Noto Sans Symbols" w:cs="Noto Sans Symbols" w:eastAsia="Noto Sans Symbols" w:hAnsi="Noto Sans Symbols"/>
+        <w:u w:val="none"/>
       </w:rPr>
     </w:lvl>
     <w:lvl w:ilvl="7">
       <w:start w:val="1"/>
       <w:numFmt w:val="bullet"/>
-      <w:lvlText w:val="o"/>
+      <w:lvlText w:val="○"/>
       <w:lvlJc w:val="left"/>
       <w:pPr>
         <w:ind w:left="5760" w:hanging="360"/>
       </w:pPr>
       <w:rPr>
-        <w:rFonts w:ascii="Courier New" w:cs="Courier New" w:eastAsia="Courier New" w:hAnsi="Courier New"/>
+        <w:u w:val="none"/>
       </w:rPr>
     </w:lvl>
     <w:lvl w:ilvl="8">
       <w:start w:val="1"/>
       <w:numFmt w:val="bullet"/>
-      <w:lvlText w:val="▪"/>
+      <w:lvlText w:val="■"/>
       <w:lvlJc w:val="left"/>
       <w:pPr>
         <w:ind w:left="6480" w:hanging="360"/>
       </w:pPr>
       <w:rPr>
-        <w:rFonts w:ascii="Noto Sans Symbols" w:cs="Noto Sans Symbols" w:eastAsia="Noto Sans Symbols" w:hAnsi="Noto Sans Symbols"/>
+        <w:u w:val="none"/>
       </w:rPr>
     </w:lvl>
   </w:abstractNum>
@@ -1521,31 +1453,31 @@
         <w:ind w:left="720" w:hanging="360"/>
       </w:pPr>
       <w:rPr>
-        <w:u w:val="none"/>
+        <w:rFonts w:ascii="Noto Sans Symbols" w:cs="Noto Sans Symbols" w:eastAsia="Noto Sans Symbols" w:hAnsi="Noto Sans Symbols"/>
       </w:rPr>
     </w:lvl>
     <w:lvl w:ilvl="1">
       <w:start w:val="1"/>
       <w:numFmt w:val="bullet"/>
-      <w:lvlText w:val="○"/>
+      <w:lvlText w:val="o"/>
       <w:lvlJc w:val="left"/>
       <w:pPr>
         <w:ind w:left="1440" w:hanging="360"/>
       </w:pPr>
       <w:rPr>
-        <w:u w:val="none"/>
+        <w:rFonts w:ascii="Courier New" w:cs="Courier New" w:eastAsia="Courier New" w:hAnsi="Courier New"/>
       </w:rPr>
     </w:lvl>
     <w:lvl w:ilvl="2">
       <w:start w:val="1"/>
       <w:numFmt w:val="bullet"/>
-      <w:lvlText w:val="■"/>
+      <w:lvlText w:val="▪"/>
       <w:lvlJc w:val="left"/>
       <w:pPr>
         <w:ind w:left="2160" w:hanging="360"/>
       </w:pPr>
       <w:rPr>
-        <w:u w:val="none"/>
+        <w:rFonts w:ascii="Noto Sans Symbols" w:cs="Noto Sans Symbols" w:eastAsia="Noto Sans Symbols" w:hAnsi="Noto Sans Symbols"/>
       </w:rPr>
     </w:lvl>
     <w:lvl w:ilvl="3">
@@ -1557,31 +1489,31 @@
         <w:ind w:left="2880" w:hanging="360"/>
       </w:pPr>
       <w:rPr>
-        <w:u w:val="none"/>
+        <w:rFonts w:ascii="Noto Sans Symbols" w:cs="Noto Sans Symbols" w:eastAsia="Noto Sans Symbols" w:hAnsi="Noto Sans Symbols"/>
       </w:rPr>
     </w:lvl>
     <w:lvl w:ilvl="4">
       <w:start w:val="1"/>
       <w:numFmt w:val="bullet"/>
-      <w:lvlText w:val="○"/>
+      <w:lvlText w:val="o"/>
       <w:lvlJc w:val="left"/>
       <w:pPr>
         <w:ind w:left="3600" w:hanging="360"/>
       </w:pPr>
       <w:rPr>
-        <w:u w:val="none"/>
+        <w:rFonts w:ascii="Courier New" w:cs="Courier New" w:eastAsia="Courier New" w:hAnsi="Courier New"/>
       </w:rPr>
     </w:lvl>
     <w:lvl w:ilvl="5">
       <w:start w:val="1"/>
       <w:numFmt w:val="bullet"/>
-      <w:lvlText w:val="■"/>
+      <w:lvlText w:val="▪"/>
       <w:lvlJc w:val="left"/>
       <w:pPr>
         <w:ind w:left="4320" w:hanging="360"/>
       </w:pPr>
       <w:rPr>
-        <w:u w:val="none"/>
+        <w:rFonts w:ascii="Noto Sans Symbols" w:cs="Noto Sans Symbols" w:eastAsia="Noto Sans Symbols" w:hAnsi="Noto Sans Symbols"/>
       </w:rPr>
     </w:lvl>
     <w:lvl w:ilvl="6">
@@ -1593,35 +1525,145 @@
         <w:ind w:left="5040" w:hanging="360"/>
       </w:pPr>
       <w:rPr>
-        <w:u w:val="none"/>
+        <w:rFonts w:ascii="Noto Sans Symbols" w:cs="Noto Sans Symbols" w:eastAsia="Noto Sans Symbols" w:hAnsi="Noto Sans Symbols"/>
       </w:rPr>
     </w:lvl>
     <w:lvl w:ilvl="7">
       <w:start w:val="1"/>
       <w:numFmt w:val="bullet"/>
-      <w:lvlText w:val="○"/>
+      <w:lvlText w:val="o"/>
       <w:lvlJc w:val="left"/>
       <w:pPr>
         <w:ind w:left="5760" w:hanging="360"/>
       </w:pPr>
       <w:rPr>
-        <w:u w:val="none"/>
+        <w:rFonts w:ascii="Courier New" w:cs="Courier New" w:eastAsia="Courier New" w:hAnsi="Courier New"/>
       </w:rPr>
     </w:lvl>
     <w:lvl w:ilvl="8">
       <w:start w:val="1"/>
       <w:numFmt w:val="bullet"/>
-      <w:lvlText w:val="■"/>
+      <w:lvlText w:val="▪"/>
       <w:lvlJc w:val="left"/>
       <w:pPr>
         <w:ind w:left="6480" w:hanging="360"/>
       </w:pPr>
       <w:rPr>
-        <w:u w:val="none"/>
+        <w:rFonts w:ascii="Noto Sans Symbols" w:cs="Noto Sans Symbols" w:eastAsia="Noto Sans Symbols" w:hAnsi="Noto Sans Symbols"/>
       </w:rPr>
     </w:lvl>
   </w:abstractNum>
   <w:abstractNum w:abstractNumId="3">
+    <w:lvl w:ilvl="0">
+      <w:start w:val="1"/>
+      <w:numFmt w:val="bullet"/>
+      <w:lvlText w:val="●"/>
+      <w:lvlJc w:val="left"/>
+      <w:pPr>
+        <w:ind w:left="720" w:hanging="360"/>
+      </w:pPr>
+      <w:rPr>
+        <w:u w:val="none"/>
+      </w:rPr>
+    </w:lvl>
+    <w:lvl w:ilvl="1">
+      <w:start w:val="1"/>
+      <w:numFmt w:val="bullet"/>
+      <w:lvlText w:val="○"/>
+      <w:lvlJc w:val="left"/>
+      <w:pPr>
+        <w:ind w:left="1440" w:hanging="360"/>
+      </w:pPr>
+      <w:rPr>
+        <w:u w:val="none"/>
+      </w:rPr>
+    </w:lvl>
+    <w:lvl w:ilvl="2">
+      <w:start w:val="1"/>
+      <w:numFmt w:val="bullet"/>
+      <w:lvlText w:val="■"/>
+      <w:lvlJc w:val="left"/>
+      <w:pPr>
+        <w:ind w:left="2160" w:hanging="360"/>
+      </w:pPr>
+      <w:rPr>
+        <w:u w:val="none"/>
+      </w:rPr>
+    </w:lvl>
+    <w:lvl w:ilvl="3">
+      <w:start w:val="1"/>
+      <w:numFmt w:val="bullet"/>
+      <w:lvlText w:val="●"/>
+      <w:lvlJc w:val="left"/>
+      <w:pPr>
+        <w:ind w:left="2880" w:hanging="360"/>
+      </w:pPr>
+      <w:rPr>
+        <w:u w:val="none"/>
+      </w:rPr>
+    </w:lvl>
+    <w:lvl w:ilvl="4">
+      <w:start w:val="1"/>
+      <w:numFmt w:val="bullet"/>
+      <w:lvlText w:val="○"/>
+      <w:lvlJc w:val="left"/>
+      <w:pPr>
+        <w:ind w:left="3600" w:hanging="360"/>
+      </w:pPr>
+      <w:rPr>
+        <w:u w:val="none"/>
+      </w:rPr>
+    </w:lvl>
+    <w:lvl w:ilvl="5">
+      <w:start w:val="1"/>
+      <w:numFmt w:val="bullet"/>
+      <w:lvlText w:val="■"/>
+      <w:lvlJc w:val="left"/>
+      <w:pPr>
+        <w:ind w:left="4320" w:hanging="360"/>
+      </w:pPr>
+      <w:rPr>
+        <w:u w:val="none"/>
+      </w:rPr>
+    </w:lvl>
+    <w:lvl w:ilvl="6">
+      <w:start w:val="1"/>
+      <w:numFmt w:val="bullet"/>
+      <w:lvlText w:val="●"/>
+      <w:lvlJc w:val="left"/>
+      <w:pPr>
+        <w:ind w:left="5040" w:hanging="360"/>
+      </w:pPr>
+      <w:rPr>
+        <w:u w:val="none"/>
+      </w:rPr>
+    </w:lvl>
+    <w:lvl w:ilvl="7">
+      <w:start w:val="1"/>
+      <w:numFmt w:val="bullet"/>
+      <w:lvlText w:val="○"/>
+      <w:lvlJc w:val="left"/>
+      <w:pPr>
+        <w:ind w:left="5760" w:hanging="360"/>
+      </w:pPr>
+      <w:rPr>
+        <w:u w:val="none"/>
+      </w:rPr>
+    </w:lvl>
+    <w:lvl w:ilvl="8">
+      <w:start w:val="1"/>
+      <w:numFmt w:val="bullet"/>
+      <w:lvlText w:val="■"/>
+      <w:lvlJc w:val="left"/>
+      <w:pPr>
+        <w:ind w:left="6480" w:hanging="360"/>
+      </w:pPr>
+      <w:rPr>
+        <w:u w:val="none"/>
+      </w:rPr>
+    </w:lvl>
+  </w:abstractNum>
+  <w:abstractNum w:abstractNumId="4">
     <w:lvl w:ilvl="0">
       <w:start w:val="1"/>
       <w:numFmt w:val="bullet"/>
@@ -1739,6 +1781,9 @@
   </w:num>
   <w:num w:numId="3">
     <w:abstractNumId w:val="3"/>
+  </w:num>
+  <w:num w:numId="4">
+    <w:abstractNumId w:val="4"/>
   </w:num>
 </w:numbering>
 </file>

</xml_diff>